<commit_message>
Fix crossed field description in ticket 17
</commit_message>
<xml_diff>
--- a/physics-11-20/17/Билет 17.docx
+++ b/physics-11-20/17/Билет 17.docx
@@ -1244,6 +1244,7 @@
           <w:rFonts w:ascii="Monotype Corsiva" w:eastAsia="Times New Roman" w:hAnsi="Monotype Corsiva" w:cs="Times New Roman"/>
           <w:b/>
           <w:bCs/>
+          <w:noProof/>
           <w:color w:val="FF0000"/>
           <w:kern w:val="36"/>
           <w:sz w:val="48"/>
@@ -1307,29 +1308,7 @@
           <w:kern w:val="36"/>
           <w:lang w:eastAsia="ru-RU"/>
         </w:rPr>
-        <w:t xml:space="preserve">Электрон движется в </w:t>
-      </w:r>
-      <w:proofErr w:type="gramStart"/>
-      <w:r>
-        <w:rPr>
-          <w:rFonts w:ascii="Fira Code Retina" w:eastAsia="Times New Roman" w:hAnsi="Fira Code Retina" w:cs="Times New Roman"/>
-          <w:iCs/>
-          <w:color w:val="000000" w:themeColor="text1"/>
-          <w:kern w:val="36"/>
-          <w:lang w:eastAsia="ru-RU"/>
-        </w:rPr>
-        <w:t>«скрещенных»</w:t>
-      </w:r>
-      <w:proofErr w:type="gramEnd"/>
-      <w:r>
-        <w:rPr>
-          <w:rFonts w:ascii="Fira Code Retina" w:eastAsia="Times New Roman" w:hAnsi="Fira Code Retina" w:cs="Times New Roman"/>
-          <w:iCs/>
-          <w:color w:val="000000" w:themeColor="text1"/>
-          <w:kern w:val="36"/>
-          <w:lang w:eastAsia="ru-RU"/>
-        </w:rPr>
-        <w:t xml:space="preserve"> Э и М полях</w:t>
+        <w:t>Электрон движется в «скрещенных» Э и М полях</w:t>
       </w:r>
       <w:r>
         <w:rPr>
@@ -1369,17 +1348,40 @@
           <w:kern w:val="36"/>
           <w:lang w:eastAsia="ru-RU"/>
         </w:rPr>
-        <w:t xml:space="preserve">по окружности. Теперь он начинает движение вперёд, а тем временем крутится поп окружности. Из-за электрического поля электрон набирает </w:t>
-      </w:r>
-      <w:r>
-        <w:rPr>
-          <w:rFonts w:ascii="Fira Code Retina" w:eastAsia="Times New Roman" w:hAnsi="Fira Code Retina" w:cs="Times New Roman"/>
-          <w:iCs/>
-          <w:color w:val="000000" w:themeColor="text1"/>
-          <w:kern w:val="36"/>
-          <w:lang w:eastAsia="ru-RU"/>
-        </w:rPr>
-        <w:t>энергию</w:t>
+        <w:t xml:space="preserve">по окружности. Теперь он начинает движение вперёд, а тем временем крутится по окружности. </w:t>
+      </w:r>
+    </w:p>
+    <w:p>
+      <w:pPr>
+        <w:spacing w:before="100" w:beforeAutospacing="1" w:after="100" w:afterAutospacing="1" w:line="240" w:lineRule="auto"/>
+        <w:outlineLvl w:val="0"/>
+        <w:rPr>
+          <w:rFonts w:ascii="Fira Code Retina" w:eastAsia="Times New Roman" w:hAnsi="Fira Code Retina" w:cs="Times New Roman"/>
+          <w:iCs/>
+          <w:color w:val="000000" w:themeColor="text1"/>
+          <w:kern w:val="36"/>
+          <w:lang w:eastAsia="ru-RU"/>
+        </w:rPr>
+      </w:pPr>
+      <w:r>
+        <w:rPr>
+          <w:rFonts w:ascii="Fira Code Retina" w:eastAsia="Times New Roman" w:hAnsi="Fira Code Retina" w:cs="Times New Roman"/>
+          <w:iCs/>
+          <w:color w:val="000000" w:themeColor="text1"/>
+          <w:kern w:val="36"/>
+          <w:lang w:eastAsia="ru-RU"/>
+        </w:rPr>
+        <w:t xml:space="preserve">Если поля перпендикулярны, действие электрического поля никак не </w:t>
+      </w:r>
+      <w:r>
+        <w:rPr>
+          <w:rFonts w:ascii="Fira Code Retina" w:eastAsia="Times New Roman" w:hAnsi="Fira Code Retina" w:cs="Times New Roman"/>
+          <w:iCs/>
+          <w:color w:val="000000" w:themeColor="text1"/>
+          <w:kern w:val="36"/>
+          <w:lang w:eastAsia="ru-RU"/>
+        </w:rPr>
+        <w:t>влияет на скорость</w:t>
       </w:r>
       <w:r>
         <w:rPr>
@@ -1390,6 +1392,110 @@
           <w:lang w:eastAsia="ru-RU"/>
         </w:rPr>
         <w:t xml:space="preserve"> </w:t>
+      </w:r>
+      <w:r>
+        <w:rPr>
+          <w:rFonts w:ascii="Fira Code Retina" w:eastAsia="Times New Roman" w:hAnsi="Fira Code Retina" w:cs="Times New Roman"/>
+          <w:iCs/>
+          <w:color w:val="000000" w:themeColor="text1"/>
+          <w:kern w:val="36"/>
+          <w:lang w:eastAsia="ru-RU"/>
+        </w:rPr>
+        <w:t xml:space="preserve">в плоскости вращения, то есть не влияет на форму или размер </w:t>
+      </w:r>
+      <w:r>
+        <w:rPr>
+          <w:rFonts w:ascii="Fira Code Retina" w:eastAsia="Times New Roman" w:hAnsi="Fira Code Retina" w:cs="Times New Roman"/>
+          <w:iCs/>
+          <w:color w:val="000000" w:themeColor="text1"/>
+          <w:kern w:val="36"/>
+          <w:lang w:eastAsia="ru-RU"/>
+        </w:rPr>
+        <w:t>проекции траектории на эту плоскость.</w:t>
+      </w:r>
+    </w:p>
+    <w:p>
+      <w:pPr>
+        <w:spacing w:before="100" w:beforeAutospacing="1" w:after="100" w:afterAutospacing="1" w:line="240" w:lineRule="auto"/>
+        <w:outlineLvl w:val="0"/>
+        <w:rPr>
+          <w:rFonts w:ascii="Fira Code Retina" w:eastAsia="Times New Roman" w:hAnsi="Fira Code Retina" w:cs="Times New Roman"/>
+          <w:iCs/>
+          <w:color w:val="000000" w:themeColor="text1"/>
+          <w:kern w:val="36"/>
+          <w:lang w:eastAsia="ru-RU"/>
+        </w:rPr>
+      </w:pPr>
+      <w:r>
+        <w:rPr>
+          <w:rFonts w:ascii="Fira Code Retina" w:eastAsia="Times New Roman" w:hAnsi="Fira Code Retina" w:cs="Times New Roman"/>
+          <w:iCs/>
+          <w:color w:val="000000" w:themeColor="text1"/>
+          <w:kern w:val="36"/>
+          <w:lang w:eastAsia="ru-RU"/>
+        </w:rPr>
+        <w:t>Если же они расположены под углом, отличным от прямого, м</w:t>
+      </w:r>
+      <w:r>
+        <w:rPr>
+          <w:rFonts w:ascii="Fira Code Retina" w:eastAsia="Times New Roman" w:hAnsi="Fira Code Retina" w:cs="Times New Roman"/>
+          <w:iCs/>
+          <w:color w:val="000000" w:themeColor="text1"/>
+          <w:kern w:val="36"/>
+          <w:lang w:eastAsia="ru-RU"/>
+        </w:rPr>
+        <w:t>ожно было бы подумать (я так сначала и подумал), что раз</w:t>
+      </w:r>
+      <w:r>
+        <w:rPr>
+          <w:rFonts w:ascii="Fira Code Retina" w:eastAsia="Times New Roman" w:hAnsi="Fira Code Retina" w:cs="Times New Roman"/>
+          <w:iCs/>
+          <w:color w:val="000000" w:themeColor="text1"/>
+          <w:kern w:val="36"/>
+          <w:lang w:eastAsia="ru-RU"/>
+        </w:rPr>
+        <w:t xml:space="preserve"> </w:t>
+      </w:r>
+      <w:r>
+        <w:rPr>
+          <w:rFonts w:ascii="Fira Code Retina" w:eastAsia="Times New Roman" w:hAnsi="Fira Code Retina" w:cs="Times New Roman"/>
+          <w:iCs/>
+          <w:color w:val="000000" w:themeColor="text1"/>
+          <w:kern w:val="36"/>
+          <w:lang w:eastAsia="ru-RU"/>
+        </w:rPr>
+        <w:t>и</w:t>
+      </w:r>
+      <w:r>
+        <w:rPr>
+          <w:rFonts w:ascii="Fira Code Retina" w:eastAsia="Times New Roman" w:hAnsi="Fira Code Retina" w:cs="Times New Roman"/>
+          <w:iCs/>
+          <w:color w:val="000000" w:themeColor="text1"/>
+          <w:kern w:val="36"/>
+          <w:lang w:eastAsia="ru-RU"/>
+        </w:rPr>
+        <w:t>з-за</w:t>
+      </w:r>
+      <w:r>
+        <w:rPr>
+          <w:rFonts w:ascii="Fira Code Retina" w:eastAsia="Times New Roman" w:hAnsi="Fira Code Retina" w:cs="Times New Roman"/>
+          <w:iCs/>
+          <w:color w:val="000000" w:themeColor="text1"/>
+          <w:kern w:val="36"/>
+          <w:lang w:eastAsia="ru-RU"/>
+        </w:rPr>
+        <w:t xml:space="preserve"> </w:t>
+      </w:r>
+      <w:r>
+        <w:rPr>
+          <w:rFonts w:ascii="Fira Code Retina" w:eastAsia="Times New Roman" w:hAnsi="Fira Code Retina" w:cs="Times New Roman"/>
+          <w:iCs/>
+          <w:color w:val="000000" w:themeColor="text1"/>
+          <w:kern w:val="36"/>
+          <w:lang w:eastAsia="ru-RU"/>
+        </w:rPr>
+        <w:lastRenderedPageBreak/>
+        <w:t xml:space="preserve">электрического поля электрон набирает энергию </w:t>
       </w:r>
       <m:oMath>
         <m:r>
@@ -1432,7 +1538,117 @@
           <w:kern w:val="36"/>
           <w:lang w:eastAsia="ru-RU"/>
         </w:rPr>
-        <w:t xml:space="preserve">, таким образом, окружность, по которой он локально двигается, постоянно смещается в направлении против электрического поля, а радиус её постоянно увеличивается(при совпадении соответствующих направлений). </w:t>
+        <w:t>, причём в плоскости вращения</w:t>
+      </w:r>
+      <w:r>
+        <w:rPr>
+          <w:rFonts w:ascii="Fira Code Retina" w:eastAsia="Times New Roman" w:hAnsi="Fira Code Retina" w:cs="Times New Roman"/>
+          <w:iCs/>
+          <w:color w:val="000000" w:themeColor="text1"/>
+          <w:kern w:val="36"/>
+          <w:lang w:eastAsia="ru-RU"/>
+        </w:rPr>
+        <w:t>,</w:t>
+      </w:r>
+      <w:r>
+        <w:rPr>
+          <w:rFonts w:ascii="Fira Code Retina" w:eastAsia="Times New Roman" w:hAnsi="Fira Code Retina" w:cs="Times New Roman"/>
+          <w:iCs/>
+          <w:color w:val="000000" w:themeColor="text1"/>
+          <w:kern w:val="36"/>
+          <w:lang w:eastAsia="ru-RU"/>
+        </w:rPr>
+        <w:t xml:space="preserve"> </w:t>
+      </w:r>
+      <w:r>
+        <w:rPr>
+          <w:rFonts w:ascii="Fira Code Retina" w:eastAsia="Times New Roman" w:hAnsi="Fira Code Retina" w:cs="Times New Roman"/>
+          <w:iCs/>
+          <w:color w:val="000000" w:themeColor="text1"/>
+          <w:kern w:val="36"/>
+          <w:lang w:eastAsia="ru-RU"/>
+        </w:rPr>
+        <w:t>окружность, по которой он локально двигается, постоянно смещается в направлении против электрического поля, а радиус её постоянно увеличивается</w:t>
+      </w:r>
+      <w:r>
+        <w:rPr>
+          <w:rFonts w:ascii="Fira Code Retina" w:eastAsia="Times New Roman" w:hAnsi="Fira Code Retina" w:cs="Times New Roman"/>
+          <w:iCs/>
+          <w:color w:val="000000" w:themeColor="text1"/>
+          <w:kern w:val="36"/>
+          <w:lang w:eastAsia="ru-RU"/>
+        </w:rPr>
+        <w:t xml:space="preserve"> </w:t>
+      </w:r>
+      <w:r>
+        <w:rPr>
+          <w:rFonts w:ascii="Fira Code Retina" w:eastAsia="Times New Roman" w:hAnsi="Fira Code Retina" w:cs="Times New Roman"/>
+          <w:iCs/>
+          <w:color w:val="000000" w:themeColor="text1"/>
+          <w:kern w:val="36"/>
+          <w:lang w:eastAsia="ru-RU"/>
+        </w:rPr>
+        <w:t xml:space="preserve">(при совпадении соответствующих направлений). </w:t>
+      </w:r>
+      <w:r>
+        <w:rPr>
+          <w:rFonts w:ascii="Fira Code Retina" w:eastAsia="Times New Roman" w:hAnsi="Fira Code Retina" w:cs="Times New Roman"/>
+          <w:iCs/>
+          <w:color w:val="000000" w:themeColor="text1"/>
+          <w:kern w:val="36"/>
+          <w:lang w:eastAsia="ru-RU"/>
+        </w:rPr>
+        <w:t xml:space="preserve">Но на самом деле </w:t>
+      </w:r>
+      <w:r>
+        <w:rPr>
+          <w:rFonts w:ascii="Fira Code Retina" w:eastAsia="Times New Roman" w:hAnsi="Fira Code Retina" w:cs="Times New Roman"/>
+          <w:iCs/>
+          <w:color w:val="000000" w:themeColor="text1"/>
+          <w:kern w:val="36"/>
+          <w:lang w:eastAsia="ru-RU"/>
+        </w:rPr>
+        <w:t>действие компоненты поля, находящейся в плоскости движения по окружности</w:t>
+      </w:r>
+      <w:r>
+        <w:rPr>
+          <w:rFonts w:ascii="Fira Code Retina" w:eastAsia="Times New Roman" w:hAnsi="Fira Code Retina" w:cs="Times New Roman"/>
+          <w:iCs/>
+          <w:color w:val="000000" w:themeColor="text1"/>
+          <w:kern w:val="36"/>
+          <w:lang w:eastAsia="ru-RU"/>
+        </w:rPr>
+        <w:t>, выражается так называемым дрейфом</w:t>
+      </w:r>
+      <w:r>
+        <w:rPr>
+          <w:rFonts w:ascii="Fira Code Retina" w:eastAsia="Times New Roman" w:hAnsi="Fira Code Retina" w:cs="Times New Roman"/>
+          <w:iCs/>
+          <w:color w:val="000000" w:themeColor="text1"/>
+          <w:kern w:val="36"/>
+          <w:lang w:eastAsia="ru-RU"/>
+        </w:rPr>
+        <w:t xml:space="preserve"> электрона</w:t>
+      </w:r>
+      <w:r>
+        <w:rPr>
+          <w:rFonts w:ascii="Fira Code Retina" w:eastAsia="Times New Roman" w:hAnsi="Fira Code Retina" w:cs="Times New Roman"/>
+          <w:iCs/>
+          <w:color w:val="000000" w:themeColor="text1"/>
+          <w:kern w:val="36"/>
+          <w:lang w:eastAsia="ru-RU"/>
+        </w:rPr>
+        <w:t>. Просто окружность, по которой он движется смещается</w:t>
+      </w:r>
+      <w:r>
+        <w:rPr>
+          <w:rFonts w:ascii="Fira Code Retina" w:eastAsia="Times New Roman" w:hAnsi="Fira Code Retina" w:cs="Times New Roman"/>
+          <w:iCs/>
+          <w:color w:val="000000" w:themeColor="text1"/>
+          <w:kern w:val="36"/>
+          <w:lang w:eastAsia="ru-RU"/>
+        </w:rPr>
+        <w:t>, очевидно, в направлении поля, а что не так очевидно, радиус этой окружности не меняется.</w:t>
       </w:r>
     </w:p>
     <w:p>
@@ -1455,7 +1671,6 @@
               <w:kern w:val="36"/>
               <w:lang w:eastAsia="ru-RU"/>
             </w:rPr>
-            <w:lastRenderedPageBreak/>
             <m:t>x</m:t>
           </m:r>
           <m:d>
@@ -1656,6 +1871,9 @@
         </w:rPr>
       </w:pPr>
       <m:oMathPara>
+        <m:oMathParaPr>
+          <m:jc m:val="center"/>
+        </m:oMathParaPr>
         <m:oMath>
           <m:d>
             <m:dPr>
@@ -1714,7 +1932,7 @@
               <w:kern w:val="36"/>
               <w:lang w:eastAsia="ru-RU"/>
             </w:rPr>
-            <m:t>=«По спирали, очевидно»</m:t>
+            <m:t>=</m:t>
           </m:r>
         </m:oMath>
       </m:oMathPara>
@@ -1724,6 +1942,121 @@
         <w:spacing w:before="100" w:beforeAutospacing="1" w:after="100" w:afterAutospacing="1" w:line="240" w:lineRule="auto"/>
         <w:jc w:val="center"/>
         <w:outlineLvl w:val="0"/>
+        <w:rPr>
+          <w:rFonts w:ascii="Fira Code Retina" w:eastAsia="Times New Roman" w:hAnsi="Fira Code Retina" w:cs="Times New Roman"/>
+          <w:color w:val="000000" w:themeColor="text1"/>
+          <w:kern w:val="36"/>
+          <w:lang w:eastAsia="ru-RU"/>
+        </w:rPr>
+      </w:pPr>
+      <m:oMathPara>
+        <m:oMathParaPr>
+          <m:jc m:val="center"/>
+        </m:oMathParaPr>
+        <m:oMath>
+          <m:r>
+            <w:rPr>
+              <w:rFonts w:ascii="Cambria Math" w:eastAsia="Times New Roman" w:hAnsi="Cambria Math" w:cs="Times New Roman"/>
+              <w:color w:val="000000" w:themeColor="text1"/>
+              <w:kern w:val="36"/>
+              <w:lang w:eastAsia="ru-RU"/>
+            </w:rPr>
+            <m:t>«</m:t>
+          </m:r>
+          <m:r>
+            <w:rPr>
+              <w:rFonts w:ascii="Cambria Math" w:eastAsia="Times New Roman" w:hAnsi="Cambria Math" w:cs="Times New Roman"/>
+              <w:color w:val="000000" w:themeColor="text1"/>
+              <w:kern w:val="36"/>
+              <w:lang w:eastAsia="ru-RU"/>
+            </w:rPr>
+            <m:t xml:space="preserve">описываются очевидным параметрическим уравнением окружности с центром </m:t>
+          </m:r>
+          <m:r>
+            <w:rPr>
+              <w:rFonts w:ascii="Cambria Math" w:eastAsia="Times New Roman" w:hAnsi="Cambria Math" w:cs="Times New Roman"/>
+              <w:color w:val="000000" w:themeColor="text1"/>
+              <w:kern w:val="36"/>
+              <w:lang w:val="en-US" w:eastAsia="ru-RU"/>
+            </w:rPr>
+            <m:t>x</m:t>
+          </m:r>
+          <m:d>
+            <m:dPr>
+              <m:ctrlPr>
+                <w:rPr>
+                  <w:rFonts w:ascii="Cambria Math" w:eastAsia="Times New Roman" w:hAnsi="Cambria Math" w:cs="Times New Roman"/>
+                  <w:i/>
+                  <w:color w:val="000000" w:themeColor="text1"/>
+                  <w:kern w:val="36"/>
+                  <w:lang w:val="en-US" w:eastAsia="ru-RU"/>
+                </w:rPr>
+              </m:ctrlPr>
+            </m:dPr>
+            <m:e>
+              <m:r>
+                <w:rPr>
+                  <w:rFonts w:ascii="Cambria Math" w:eastAsia="Times New Roman" w:hAnsi="Cambria Math" w:cs="Times New Roman"/>
+                  <w:color w:val="000000" w:themeColor="text1"/>
+                  <w:kern w:val="36"/>
+                  <w:lang w:val="en-US" w:eastAsia="ru-RU"/>
+                </w:rPr>
+                <m:t>t</m:t>
+              </m:r>
+            </m:e>
+          </m:d>
+          <m:r>
+            <w:rPr>
+              <w:rFonts w:ascii="Cambria Math" w:eastAsia="Times New Roman" w:hAnsi="Cambria Math" w:cs="Times New Roman"/>
+              <w:color w:val="000000" w:themeColor="text1"/>
+              <w:kern w:val="36"/>
+              <w:lang w:eastAsia="ru-RU"/>
+            </w:rPr>
+            <m:t xml:space="preserve">, </m:t>
+          </m:r>
+        </m:oMath>
+      </m:oMathPara>
+    </w:p>
+    <w:p>
+      <w:pPr>
+        <w:spacing w:before="100" w:beforeAutospacing="1" w:after="100" w:afterAutospacing="1" w:line="240" w:lineRule="auto"/>
+        <w:jc w:val="center"/>
+        <w:outlineLvl w:val="0"/>
+        <w:rPr>
+          <w:rFonts w:ascii="Fira Code Retina" w:eastAsia="Times New Roman" w:hAnsi="Fira Code Retina" w:cs="Times New Roman"/>
+          <w:color w:val="000000" w:themeColor="text1"/>
+          <w:kern w:val="36"/>
+          <w:lang w:eastAsia="ru-RU"/>
+        </w:rPr>
+      </w:pPr>
+      <m:oMathPara>
+        <m:oMathParaPr>
+          <m:jc m:val="center"/>
+        </m:oMathParaPr>
+        <m:oMath>
+          <m:r>
+            <w:rPr>
+              <w:rFonts w:ascii="Cambria Math" w:eastAsia="Times New Roman" w:hAnsi="Cambria Math" w:cs="Times New Roman"/>
+              <w:color w:val="000000" w:themeColor="text1"/>
+              <w:kern w:val="36"/>
+              <w:lang w:eastAsia="ru-RU"/>
+            </w:rPr>
+            <m:t>с радиусом, соответствующим изначалбным параметрам и скорстью —тоже</m:t>
+          </m:r>
+          <m:r>
+            <w:rPr>
+              <w:rFonts w:ascii="Cambria Math" w:eastAsia="Times New Roman" w:hAnsi="Cambria Math" w:cs="Times New Roman"/>
+              <w:color w:val="000000" w:themeColor="text1"/>
+              <w:kern w:val="36"/>
+              <w:lang w:eastAsia="ru-RU"/>
+            </w:rPr>
+            <m:t>»</m:t>
+          </m:r>
+        </m:oMath>
+      </m:oMathPara>
+    </w:p>
+    <w:p>
+      <w:pPr>
         <w:rPr>
           <w:rFonts w:ascii="Monotype Corsiva" w:eastAsia="Times New Roman" w:hAnsi="Monotype Corsiva" w:cs="Times New Roman"/>
           <w:b/>
@@ -1746,8 +2079,56 @@
           <w:szCs w:val="48"/>
           <w:lang w:eastAsia="ru-RU"/>
         </w:rPr>
+        <w:br w:type="page"/>
+      </w:r>
+    </w:p>
+    <w:p>
+      <w:pPr>
+        <w:spacing w:before="100" w:beforeAutospacing="1" w:after="100" w:afterAutospacing="1" w:line="240" w:lineRule="auto"/>
+        <w:jc w:val="center"/>
+        <w:outlineLvl w:val="0"/>
+        <w:rPr>
+          <w:rFonts w:ascii="Monotype Corsiva" w:eastAsia="Times New Roman" w:hAnsi="Monotype Corsiva" w:cs="Times New Roman"/>
+          <w:b/>
+          <w:bCs/>
+          <w:color w:val="FF0000"/>
+          <w:kern w:val="36"/>
+          <w:sz w:val="48"/>
+          <w:szCs w:val="48"/>
+          <w:lang w:eastAsia="ru-RU"/>
+        </w:rPr>
+      </w:pPr>
+      <w:r>
+        <w:rPr>
+          <w:rFonts w:ascii="Monotype Corsiva" w:eastAsia="Times New Roman" w:hAnsi="Monotype Corsiva" w:cs="Times New Roman"/>
+          <w:b/>
+          <w:bCs/>
+          <w:color w:val="FF0000"/>
+          <w:kern w:val="36"/>
+          <w:sz w:val="48"/>
+          <w:szCs w:val="48"/>
+          <w:lang w:eastAsia="ru-RU"/>
+        </w:rPr>
+        <w:lastRenderedPageBreak/>
         <w:t>Эффект Холла</w:t>
       </w:r>
+    </w:p>
+    <w:p>
+      <w:pPr>
+        <w:spacing w:before="100" w:beforeAutospacing="1" w:after="100" w:afterAutospacing="1" w:line="240" w:lineRule="auto"/>
+        <w:jc w:val="center"/>
+        <w:outlineLvl w:val="0"/>
+        <w:rPr>
+          <w:rFonts w:ascii="Monotype Corsiva" w:eastAsia="Times New Roman" w:hAnsi="Monotype Corsiva" w:cs="Times New Roman"/>
+          <w:b/>
+          <w:bCs/>
+          <w:color w:val="FF0000"/>
+          <w:kern w:val="36"/>
+          <w:sz w:val="48"/>
+          <w:szCs w:val="48"/>
+          <w:lang w:eastAsia="ru-RU"/>
+        </w:rPr>
+      </w:pPr>
       <w:r>
         <w:rPr>
           <w:noProof/>
@@ -1875,73 +2256,63 @@
           <w:iCs/>
           <w:color w:val="000000" w:themeColor="text1"/>
           <w:kern w:val="36"/>
+          <w:lang w:eastAsia="ru-RU"/>
+        </w:rPr>
+      </w:pPr>
+      <w:r>
+        <w:t>Ч</w:t>
+      </w:r>
+      <w:r>
+        <w:rPr>
+          <w:rFonts w:ascii="Fira Code Retina" w:eastAsia="Times New Roman" w:hAnsi="Fira Code Retina" w:cs="Times New Roman"/>
+          <w:iCs/>
+          <w:color w:val="000000" w:themeColor="text1"/>
+          <w:kern w:val="36"/>
+          <w:lang w:eastAsia="ru-RU"/>
+        </w:rPr>
+        <w:t>ерез проводящий брусок в слабом магнитном поле с индукцией B</w:t>
+      </w:r>
+      <w:r>
+        <w:rPr>
+          <w:rFonts w:ascii="Fira Code Retina" w:eastAsia="Times New Roman" w:hAnsi="Fira Code Retina" w:cs="Times New Roman"/>
+          <w:iCs/>
+          <w:color w:val="000000" w:themeColor="text1"/>
+          <w:kern w:val="36"/>
+          <w:lang w:eastAsia="ru-RU"/>
+        </w:rPr>
+        <w:t xml:space="preserve"> </w:t>
+      </w:r>
+      <w:r>
+        <w:rPr>
+          <w:rFonts w:ascii="Fira Code Retina" w:eastAsia="Times New Roman" w:hAnsi="Fira Code Retina" w:cs="Times New Roman"/>
+          <w:iCs/>
+          <w:color w:val="000000" w:themeColor="text1"/>
+          <w:kern w:val="36"/>
+          <w:lang w:eastAsia="ru-RU"/>
+        </w:rPr>
+        <w:t>течёт электрический ток с плотностью j под действием напряжённости E. Магнитное поле будет отклонять носители заряда к одной из граней бруса.</w:t>
+      </w:r>
+    </w:p>
+    <w:p>
+      <w:pPr>
+        <w:spacing w:before="100" w:beforeAutospacing="1" w:after="100" w:afterAutospacing="1" w:line="240" w:lineRule="auto"/>
+        <w:outlineLvl w:val="0"/>
+        <w:rPr>
+          <w:rFonts w:ascii="Fira Code Retina" w:eastAsia="Times New Roman" w:hAnsi="Fira Code Retina" w:cs="Times New Roman"/>
+          <w:iCs/>
+          <w:color w:val="000000" w:themeColor="text1"/>
+          <w:kern w:val="36"/>
+          <w:lang w:eastAsia="ru-RU"/>
+        </w:rPr>
+      </w:pPr>
+      <w:r>
+        <w:rPr>
+          <w:rFonts w:ascii="Fira Code Retina" w:eastAsia="Times New Roman" w:hAnsi="Fira Code Retina" w:cs="Times New Roman"/>
+          <w:iCs/>
+          <w:color w:val="000000" w:themeColor="text1"/>
+          <w:kern w:val="36"/>
           <w:lang w:val="en-US" w:eastAsia="ru-RU"/>
         </w:rPr>
-      </w:pPr>
-      <w:r>
-        <w:t>Ч</w:t>
-      </w:r>
-      <w:r>
-        <w:rPr>
-          <w:rFonts w:ascii="Fira Code Retina" w:eastAsia="Times New Roman" w:hAnsi="Fira Code Retina" w:cs="Times New Roman"/>
-          <w:iCs/>
-          <w:color w:val="000000" w:themeColor="text1"/>
-          <w:kern w:val="36"/>
-          <w:lang w:eastAsia="ru-RU"/>
-        </w:rPr>
-        <w:t>ерез проводящий брусок в слабом магнитном поле с индукцией B</w:t>
-      </w:r>
-      <w:r>
-        <w:rPr>
-          <w:rFonts w:ascii="Fira Code Retina" w:eastAsia="Times New Roman" w:hAnsi="Fira Code Retina" w:cs="Times New Roman"/>
-          <w:iCs/>
-          <w:color w:val="000000" w:themeColor="text1"/>
-          <w:kern w:val="36"/>
-          <w:lang w:eastAsia="ru-RU"/>
-        </w:rPr>
-        <w:t xml:space="preserve"> </w:t>
-      </w:r>
-      <w:r>
-        <w:rPr>
-          <w:rFonts w:ascii="Fira Code Retina" w:eastAsia="Times New Roman" w:hAnsi="Fira Code Retina" w:cs="Times New Roman"/>
-          <w:iCs/>
-          <w:color w:val="000000" w:themeColor="text1"/>
-          <w:kern w:val="36"/>
-          <w:lang w:eastAsia="ru-RU"/>
-        </w:rPr>
-        <w:t>течёт электрический ток с плотностью j под действием напряжённости E. Магнитное поле будет отклонять носители заряда к одной из граней бруса</w:t>
-      </w:r>
-      <w:r>
-        <w:rPr>
-          <w:rFonts w:ascii="Fira Code Retina" w:eastAsia="Times New Roman" w:hAnsi="Fira Code Retina" w:cs="Times New Roman"/>
-          <w:iCs/>
-          <w:color w:val="000000" w:themeColor="text1"/>
-          <w:kern w:val="36"/>
-          <w:lang w:eastAsia="ru-RU"/>
-        </w:rPr>
-        <w:t>.</w:t>
-      </w:r>
-    </w:p>
-    <w:p>
-      <w:pPr>
-        <w:spacing w:before="100" w:beforeAutospacing="1" w:after="100" w:afterAutospacing="1" w:line="240" w:lineRule="auto"/>
-        <w:outlineLvl w:val="0"/>
-        <w:rPr>
-          <w:rFonts w:ascii="Fira Code Retina" w:eastAsia="Times New Roman" w:hAnsi="Fira Code Retina" w:cs="Times New Roman"/>
-          <w:iCs/>
-          <w:color w:val="000000" w:themeColor="text1"/>
-          <w:kern w:val="36"/>
-          <w:lang w:eastAsia="ru-RU"/>
-        </w:rPr>
-      </w:pPr>
-      <w:r>
-        <w:rPr>
-          <w:rFonts w:ascii="Fira Code Retina" w:eastAsia="Times New Roman" w:hAnsi="Fira Code Retina" w:cs="Times New Roman"/>
-          <w:iCs/>
-          <w:color w:val="000000" w:themeColor="text1"/>
-          <w:kern w:val="36"/>
-          <w:lang w:val="en-US" w:eastAsia="ru-RU"/>
-        </w:rPr>
         <w:t>C</w:t>
       </w:r>
       <w:r>
@@ -1952,18 +2323,7 @@
           <w:kern w:val="36"/>
           <w:lang w:eastAsia="ru-RU"/>
         </w:rPr>
-        <w:t xml:space="preserve">ила Лоренца приведёт к накоплению отрицательного заряда возле одной грани бруска, и положительного — возле противоположной. </w:t>
-      </w:r>
-      <w:r>
-        <w:rPr>
-          <w:rFonts w:ascii="Fira Code Retina" w:eastAsia="Times New Roman" w:hAnsi="Fira Code Retina" w:cs="Times New Roman"/>
-          <w:iCs/>
-          <w:color w:val="000000" w:themeColor="text1"/>
-          <w:kern w:val="36"/>
-          <w:lang w:eastAsia="ru-RU"/>
-        </w:rPr>
-        <w:lastRenderedPageBreak/>
-        <w:t xml:space="preserve">Накопление заряда будет продолжаться до тех пор, пока возникшее электрическое поле зарядов </w:t>
+        <w:t xml:space="preserve">ила Лоренца приведёт к накоплению отрицательного заряда возле одной грани бруска, и положительного — возле противоположной. Накопление заряда будет продолжаться до тех пор, пока возникшее электрическое поле зарядов </w:t>
       </w:r>
       <m:oMath>
         <m:sSub>
@@ -2112,7 +2472,7 @@
             <m:sSubPr>
               <m:ctrlPr>
                 <w:rPr>
-                  <w:rFonts w:ascii="Cambria Math"/>
+                  <w:rFonts w:ascii="Cambria Math" w:hAnsi="Cambria Math"/>
                   <w:i/>
                 </w:rPr>
               </m:ctrlPr>
@@ -2170,25 +2530,8 @@
               <w:kern w:val="36"/>
               <w:lang w:val="en-US" w:eastAsia="ru-RU"/>
             </w:rPr>
-            <m:t>j=n⋅e</m:t>
-          </m:r>
-          <m:r>
-            <w:rPr>
-              <w:rFonts w:ascii="Cambria Math" w:eastAsia="Times New Roman" w:hAnsi="Cambria Math" w:cs="Times New Roman"/>
-              <w:color w:val="000000" w:themeColor="text1"/>
-              <w:kern w:val="36"/>
-              <w:lang w:val="en-US" w:eastAsia="ru-RU"/>
-            </w:rPr>
-            <m:t>⋅</m:t>
-          </m:r>
-          <m:r>
-            <w:rPr>
-              <w:rFonts w:ascii="Cambria Math" w:eastAsia="Times New Roman" w:hAnsi="Cambria Math" w:cs="Times New Roman"/>
-              <w:color w:val="000000" w:themeColor="text1"/>
-              <w:kern w:val="36"/>
-              <w:lang w:val="en-US" w:eastAsia="ru-RU"/>
-            </w:rPr>
-            <m:t>v⟹v=</m:t>
+            <w:lastRenderedPageBreak/>
+            <m:t>j=n⋅e⋅v⟹v=</m:t>
           </m:r>
           <m:f>
             <m:fPr>
@@ -2233,16 +2576,7 @@
               <w:kern w:val="36"/>
               <w:lang w:val="en-US" w:eastAsia="ru-RU"/>
             </w:rPr>
-            <m:t xml:space="preserve"> </m:t>
-          </m:r>
-          <m:r>
-            <w:rPr>
-              <w:rFonts w:ascii="Cambria Math" w:eastAsia="Times New Roman" w:hAnsi="Cambria Math" w:cs="Times New Roman"/>
-              <w:color w:val="000000" w:themeColor="text1"/>
-              <w:kern w:val="36"/>
-              <w:lang w:val="en-US" w:eastAsia="ru-RU"/>
-            </w:rPr>
-            <m:t>⟹</m:t>
+            <m:t xml:space="preserve"> ⟹</m:t>
           </m:r>
           <m:sSub>
             <m:sSubPr>
@@ -2332,16 +2666,7 @@
               <w:kern w:val="36"/>
               <w:lang w:val="en-US" w:eastAsia="ru-RU"/>
             </w:rPr>
-            <m:t xml:space="preserve">= </m:t>
-          </m:r>
-          <m:r>
-            <w:rPr>
-              <w:rFonts w:ascii="Cambria Math" w:eastAsia="Times New Roman" w:hAnsi="Cambria Math" w:cs="Times New Roman"/>
-              <w:color w:val="000000" w:themeColor="text1"/>
-              <w:kern w:val="36"/>
-              <w:lang w:val="en-US" w:eastAsia="ru-RU"/>
-            </w:rPr>
-            <m:t>Bj⋅</m:t>
+            <m:t>= Bj⋅</m:t>
           </m:r>
           <m:sSub>
             <m:sSubPr>
@@ -2476,25 +2801,7 @@
               <w:kern w:val="36"/>
               <w:lang w:val="en-US" w:eastAsia="ru-RU"/>
             </w:rPr>
-            <m:t>⋅d=</m:t>
-          </m:r>
-          <m:r>
-            <w:rPr>
-              <w:rFonts w:ascii="Cambria Math" w:eastAsia="Times New Roman" w:hAnsi="Cambria Math" w:cs="Times New Roman"/>
-              <w:color w:val="000000" w:themeColor="text1"/>
-              <w:kern w:val="36"/>
-              <w:lang w:val="en-US" w:eastAsia="ru-RU"/>
-            </w:rPr>
-            <m:t>Bj⋅</m:t>
-          </m:r>
-          <m:r>
-            <w:rPr>
-              <w:rFonts w:ascii="Cambria Math" w:eastAsia="Times New Roman" w:hAnsi="Cambria Math" w:cs="Times New Roman"/>
-              <w:color w:val="000000" w:themeColor="text1"/>
-              <w:kern w:val="36"/>
-              <w:lang w:val="en-US" w:eastAsia="ru-RU"/>
-            </w:rPr>
-            <m:t>d⋅</m:t>
+            <m:t>⋅d=Bj⋅d⋅</m:t>
           </m:r>
           <m:sSub>
             <m:sSubPr>
@@ -3128,6 +3435,7 @@
   <w:style w:type="character" w:default="1" w:styleId="a0">
     <w:name w:val="Default Paragraph Font"/>
     <w:uiPriority w:val="1"/>
+    <w:semiHidden/>
     <w:unhideWhenUsed/>
   </w:style>
   <w:style w:type="table" w:default="1" w:styleId="a1">

</xml_diff>